<commit_message>
updates for class 4
</commit_message>
<xml_diff>
--- a/CC_101_syllabus_1.1.docx
+++ b/CC_101_syllabus_1.1.docx
@@ -6207,19 +6207,73 @@
         <w:pStyle w:val="NoSpacing"/>
         <w:rPr>
           <w:rFonts w:ascii="Arial" w:hAnsi="Arial" w:cs="Arial"/>
-          <w:b/>
-          <w:bCs/>
-          <w:sz w:val="24"/>
-          <w:szCs w:val="24"/>
-        </w:rPr>
-      </w:pPr>
-      <w:r>
-        <w:rPr>
-          <w:rFonts w:ascii="Arial" w:hAnsi="Arial" w:cs="Arial"/>
-          <w:sz w:val="24"/>
-          <w:szCs w:val="24"/>
-        </w:rPr>
-        <w:t>At least one sound should be a drone. One should contain a voice. The second file should contain a pitched instrument sound. The third file should contain a percussion sound. All files should not be too short (less than a second) or too long (more than a minute).</w:t>
+          <w:sz w:val="24"/>
+          <w:szCs w:val="24"/>
+        </w:rPr>
+      </w:pPr>
+      <w:r>
+        <w:rPr>
+          <w:rFonts w:ascii="Arial" w:hAnsi="Arial" w:cs="Arial"/>
+          <w:sz w:val="24"/>
+          <w:szCs w:val="24"/>
+        </w:rPr>
+        <w:t xml:space="preserve">Prepare 5 or more recordings. </w:t>
+      </w:r>
+      <w:r>
+        <w:rPr>
+          <w:rFonts w:ascii="Arial" w:hAnsi="Arial" w:cs="Arial"/>
+          <w:sz w:val="24"/>
+          <w:szCs w:val="24"/>
+        </w:rPr>
+        <w:t>One</w:t>
+      </w:r>
+      <w:r>
+        <w:rPr>
+          <w:rFonts w:ascii="Arial" w:hAnsi="Arial" w:cs="Arial"/>
+          <w:sz w:val="24"/>
+          <w:szCs w:val="24"/>
+        </w:rPr>
+        <w:t xml:space="preserve"> recording</w:t>
+      </w:r>
+      <w:r>
+        <w:rPr>
+          <w:rFonts w:ascii="Arial" w:hAnsi="Arial" w:cs="Arial"/>
+          <w:sz w:val="24"/>
+          <w:szCs w:val="24"/>
+        </w:rPr>
+        <w:t xml:space="preserve"> should contain a voice. The second </w:t>
+      </w:r>
+      <w:r>
+        <w:rPr>
+          <w:rFonts w:ascii="Arial" w:hAnsi="Arial" w:cs="Arial"/>
+          <w:sz w:val="24"/>
+          <w:szCs w:val="24"/>
+        </w:rPr>
+        <w:t>recording</w:t>
+      </w:r>
+      <w:r>
+        <w:rPr>
+          <w:rFonts w:ascii="Arial" w:hAnsi="Arial" w:cs="Arial"/>
+          <w:sz w:val="24"/>
+          <w:szCs w:val="24"/>
+        </w:rPr>
+        <w:t xml:space="preserve"> should contain a pitched instrument sound. The third </w:t>
+      </w:r>
+      <w:r>
+        <w:rPr>
+          <w:rFonts w:ascii="Arial" w:hAnsi="Arial" w:cs="Arial"/>
+          <w:sz w:val="24"/>
+          <w:szCs w:val="24"/>
+        </w:rPr>
+        <w:t>recording</w:t>
+      </w:r>
+      <w:r>
+        <w:rPr>
+          <w:rFonts w:ascii="Arial" w:hAnsi="Arial" w:cs="Arial"/>
+          <w:sz w:val="24"/>
+          <w:szCs w:val="24"/>
+        </w:rPr>
+        <w:t xml:space="preserve"> should contain a percussion sound. All files should not be too short (less than a second) or too long (more than a minute).</w:t>
       </w:r>
     </w:p>
     <w:p>
@@ -6277,18 +6331,78 @@
     </w:p>
     <w:p>
       <w:pPr>
-        <w:rPr>
-          <w:rFonts w:ascii="Arial" w:hAnsi="Arial" w:cs="Arial"/>
-          <w:sz w:val="24"/>
-          <w:szCs w:val="24"/>
-        </w:rPr>
-      </w:pPr>
-      <w:r>
-        <w:rPr>
-          <w:rFonts w:ascii="Arial" w:hAnsi="Arial" w:cs="Arial"/>
-          <w:sz w:val="24"/>
-          <w:szCs w:val="24"/>
-        </w:rPr>
+        <w:pStyle w:val="Normal1"/>
+        <w:spacing w:line="240" w:lineRule="auto"/>
+        <w:rPr>
+          <w:color w:val="000000" w:themeColor="text1"/>
+          <w:sz w:val="24"/>
+          <w:szCs w:val="24"/>
+        </w:rPr>
+      </w:pPr>
+      <w:r>
+        <w:rPr>
+          <w:color w:val="000000" w:themeColor="text1"/>
+          <w:sz w:val="24"/>
+          <w:szCs w:val="24"/>
+        </w:rPr>
+        <w:t>In class exercise:</w:t>
+      </w:r>
+    </w:p>
+    <w:p>
+      <w:pPr>
+        <w:pStyle w:val="Normal1"/>
+        <w:spacing w:line="240" w:lineRule="auto"/>
+        <w:rPr>
+          <w:color w:val="000000" w:themeColor="text1"/>
+          <w:sz w:val="24"/>
+          <w:szCs w:val="24"/>
+        </w:rPr>
+      </w:pPr>
+      <w:proofErr w:type="spellStart"/>
+      <w:r>
+        <w:rPr>
+          <w:color w:val="000000" w:themeColor="text1"/>
+          <w:sz w:val="24"/>
+          <w:szCs w:val="24"/>
+        </w:rPr>
+        <w:t>Joo</w:t>
+      </w:r>
+      <w:proofErr w:type="spellEnd"/>
+      <w:r>
+        <w:rPr>
+          <w:color w:val="000000" w:themeColor="text1"/>
+          <w:sz w:val="24"/>
+          <w:szCs w:val="24"/>
+        </w:rPr>
+        <w:t xml:space="preserve"> Won Park’s 4 hit combo</w:t>
+      </w:r>
+    </w:p>
+    <w:p>
+      <w:pPr>
+        <w:pStyle w:val="Normal1"/>
+        <w:spacing w:line="240" w:lineRule="auto"/>
+        <w:rPr>
+          <w:color w:val="000000" w:themeColor="text1"/>
+          <w:sz w:val="24"/>
+          <w:szCs w:val="24"/>
+        </w:rPr>
+      </w:pPr>
+    </w:p>
+    <w:p>
+      <w:pPr>
+        <w:rPr>
+          <w:rFonts w:ascii="Arial" w:hAnsi="Arial" w:cs="Arial"/>
+          <w:sz w:val="24"/>
+          <w:szCs w:val="24"/>
+        </w:rPr>
+      </w:pPr>
+      <w:r>
+        <w:rPr>
+          <w:rFonts w:ascii="Arial" w:hAnsi="Arial" w:cs="Arial"/>
+          <w:sz w:val="24"/>
+          <w:szCs w:val="24"/>
+        </w:rPr>
+        <w:lastRenderedPageBreak/>
         <w:t xml:space="preserve">Sol </w:t>
       </w:r>
       <w:proofErr w:type="spellStart"/>
@@ -7098,7 +7212,6 @@
           <w:sz w:val="24"/>
           <w:szCs w:val="24"/>
         </w:rPr>
-        <w:lastRenderedPageBreak/>
         <w:pict w14:anchorId="43A71765">
           <v:rect id="_x0000_i1029" alt="" style="width:468pt;height:.05pt;mso-width-percent:0;mso-height-percent:0;mso-width-percent:0;mso-height-percent:0" o:hralign="center" o:hrstd="t" o:hr="t" fillcolor="#a0a0a0" stroked="f"/>
         </w:pict>

</xml_diff>